<commit_message>
Pass Task 2.2 revised
</commit_message>
<xml_diff>
--- a/Week 2/Pass Task 2.2/Question 2 - Answers.docx
+++ b/Week 2/Pass Task 2.2/Question 2 - Answers.docx
@@ -126,25 +126,7 @@
                               <w:rPr>
                                 <w:lang w:val="en-MY"/>
                               </w:rPr>
-                              <w:t>5.2</w:t>
-                            </w:r>
-                            <w:r>
-                              <w:rPr>
-                                <w:lang w:val="en-MY"/>
-                              </w:rPr>
-                              <w:t xml:space="preserve"> (</w:t>
-                            </w:r>
-                            <w:r>
-                              <w:rPr>
-                                <w:lang w:val="en-MY"/>
-                              </w:rPr>
-                              <w:t>Dot</w:t>
-                            </w:r>
-                            <w:r>
-                              <w:rPr>
-                                <w:lang w:val="en-MY"/>
-                              </w:rPr>
-                              <w:t xml:space="preserve"> Key)</w:t>
+                              <w:t>5.2 (Dot Key)</w:t>
                             </w:r>
                           </w:p>
                         </w:txbxContent>
@@ -183,25 +165,7 @@
                         <w:rPr>
                           <w:lang w:val="en-MY"/>
                         </w:rPr>
-                        <w:t>5.2</w:t>
-                      </w:r>
-                      <w:r>
-                        <w:rPr>
-                          <w:lang w:val="en-MY"/>
-                        </w:rPr>
-                        <w:t xml:space="preserve"> (</w:t>
-                      </w:r>
-                      <w:r>
-                        <w:rPr>
-                          <w:lang w:val="en-MY"/>
-                        </w:rPr>
-                        <w:t>Dot</w:t>
-                      </w:r>
-                      <w:r>
-                        <w:rPr>
-                          <w:lang w:val="en-MY"/>
-                        </w:rPr>
-                        <w:t xml:space="preserve"> Key)</w:t>
+                        <w:t>5.2 (Dot Key)</w:t>
                       </w:r>
                     </w:p>
                   </w:txbxContent>
@@ -417,25 +381,7 @@
                               <w:rPr>
                                 <w:lang w:val="en-MY"/>
                               </w:rPr>
-                              <w:t>5.4</w:t>
-                            </w:r>
-                            <w:r>
-                              <w:rPr>
-                                <w:lang w:val="en-MY"/>
-                              </w:rPr>
-                              <w:t xml:space="preserve"> (</w:t>
-                            </w:r>
-                            <w:r>
-                              <w:rPr>
-                                <w:lang w:val="en-MY"/>
-                              </w:rPr>
-                              <w:t>Equals</w:t>
-                            </w:r>
-                            <w:r>
-                              <w:rPr>
-                                <w:lang w:val="en-MY"/>
-                              </w:rPr>
-                              <w:t xml:space="preserve"> Key)</w:t>
+                              <w:t>5.4 (Equals Key)</w:t>
                             </w:r>
                           </w:p>
                         </w:txbxContent>
@@ -471,25 +417,7 @@
                         <w:rPr>
                           <w:lang w:val="en-MY"/>
                         </w:rPr>
-                        <w:t>5.4</w:t>
-                      </w:r>
-                      <w:r>
-                        <w:rPr>
-                          <w:lang w:val="en-MY"/>
-                        </w:rPr>
-                        <w:t xml:space="preserve"> (</w:t>
-                      </w:r>
-                      <w:r>
-                        <w:rPr>
-                          <w:lang w:val="en-MY"/>
-                        </w:rPr>
-                        <w:t>Equals</w:t>
-                      </w:r>
-                      <w:r>
-                        <w:rPr>
-                          <w:lang w:val="en-MY"/>
-                        </w:rPr>
-                        <w:t xml:space="preserve"> Key)</w:t>
+                        <w:t>5.4 (Equals Key)</w:t>
                       </w:r>
                     </w:p>
                   </w:txbxContent>
@@ -561,19 +489,19 @@
                               <w:rPr>
                                 <w:lang w:val="en-MY"/>
                               </w:rPr>
-                              <w:t>4.1 (</w:t>
-                            </w:r>
-                            <w:r>
-                              <w:rPr>
-                                <w:lang w:val="en-MY"/>
-                              </w:rPr>
-                              <w:t>5</w:t>
-                            </w:r>
-                            <w:r>
-                              <w:rPr>
-                                <w:lang w:val="en-MY"/>
-                              </w:rPr>
-                              <w:t xml:space="preserve"> Key)</w:t>
+                              <w:t>4.</w:t>
+                            </w:r>
+                            <w:r>
+                              <w:rPr>
+                                <w:lang w:val="en-MY"/>
+                              </w:rPr>
+                              <w:t>2</w:t>
+                            </w:r>
+                            <w:r>
+                              <w:rPr>
+                                <w:lang w:val="en-MY"/>
+                              </w:rPr>
+                              <w:t xml:space="preserve"> (5 Key)</w:t>
                             </w:r>
                           </w:p>
                         </w:txbxContent>
@@ -609,19 +537,19 @@
                         <w:rPr>
                           <w:lang w:val="en-MY"/>
                         </w:rPr>
-                        <w:t>4.1 (</w:t>
-                      </w:r>
-                      <w:r>
-                        <w:rPr>
-                          <w:lang w:val="en-MY"/>
-                        </w:rPr>
-                        <w:t>5</w:t>
-                      </w:r>
-                      <w:r>
-                        <w:rPr>
-                          <w:lang w:val="en-MY"/>
-                        </w:rPr>
-                        <w:t xml:space="preserve"> Key)</w:t>
+                        <w:t>4.</w:t>
+                      </w:r>
+                      <w:r>
+                        <w:rPr>
+                          <w:lang w:val="en-MY"/>
+                        </w:rPr>
+                        <w:t>2</w:t>
+                      </w:r>
+                      <w:r>
+                        <w:rPr>
+                          <w:lang w:val="en-MY"/>
+                        </w:rPr>
+                        <w:t xml:space="preserve"> (5 Key)</w:t>
                       </w:r>
                     </w:p>
                   </w:txbxContent>
@@ -693,25 +621,7 @@
                               <w:rPr>
                                 <w:lang w:val="en-MY"/>
                               </w:rPr>
-                              <w:t>5</w:t>
-                            </w:r>
-                            <w:r>
-                              <w:rPr>
-                                <w:lang w:val="en-MY"/>
-                              </w:rPr>
-                              <w:t>.</w:t>
-                            </w:r>
-                            <w:r>
-                              <w:rPr>
-                                <w:lang w:val="en-MY"/>
-                              </w:rPr>
-                              <w:t>2</w:t>
-                            </w:r>
-                            <w:r>
-                              <w:rPr>
-                                <w:lang w:val="en-MY"/>
-                              </w:rPr>
-                              <w:t xml:space="preserve"> (</w:t>
+                              <w:t>5.2 (</w:t>
                             </w:r>
                             <w:r>
                               <w:rPr>
@@ -759,25 +669,7 @@
                         <w:rPr>
                           <w:lang w:val="en-MY"/>
                         </w:rPr>
-                        <w:t>5</w:t>
-                      </w:r>
-                      <w:r>
-                        <w:rPr>
-                          <w:lang w:val="en-MY"/>
-                        </w:rPr>
-                        <w:t>.</w:t>
-                      </w:r>
-                      <w:r>
-                        <w:rPr>
-                          <w:lang w:val="en-MY"/>
-                        </w:rPr>
-                        <w:t>2</w:t>
-                      </w:r>
-                      <w:r>
-                        <w:rPr>
-                          <w:lang w:val="en-MY"/>
-                        </w:rPr>
-                        <w:t xml:space="preserve"> (</w:t>
+                        <w:t>5.2 (</w:t>
                       </w:r>
                       <w:r>
                         <w:rPr>
@@ -861,25 +753,7 @@
                               <w:rPr>
                                 <w:lang w:val="en-MY"/>
                               </w:rPr>
-                              <w:t>5</w:t>
-                            </w:r>
-                            <w:r>
-                              <w:rPr>
-                                <w:lang w:val="en-MY"/>
-                              </w:rPr>
-                              <w:t>.</w:t>
-                            </w:r>
-                            <w:r>
-                              <w:rPr>
-                                <w:lang w:val="en-MY"/>
-                              </w:rPr>
-                              <w:t>3</w:t>
-                            </w:r>
-                            <w:r>
-                              <w:rPr>
-                                <w:lang w:val="en-MY"/>
-                              </w:rPr>
-                              <w:t xml:space="preserve"> (</w:t>
+                              <w:t>5.3 (</w:t>
                             </w:r>
                             <w:r>
                               <w:rPr>
@@ -927,25 +801,7 @@
                         <w:rPr>
                           <w:lang w:val="en-MY"/>
                         </w:rPr>
-                        <w:t>5</w:t>
-                      </w:r>
-                      <w:r>
-                        <w:rPr>
-                          <w:lang w:val="en-MY"/>
-                        </w:rPr>
-                        <w:t>.</w:t>
-                      </w:r>
-                      <w:r>
-                        <w:rPr>
-                          <w:lang w:val="en-MY"/>
-                        </w:rPr>
-                        <w:t>3</w:t>
-                      </w:r>
-                      <w:r>
-                        <w:rPr>
-                          <w:lang w:val="en-MY"/>
-                        </w:rPr>
-                        <w:t xml:space="preserve"> (</w:t>
+                        <w:t>5.3 (</w:t>
                       </w:r>
                       <w:r>
                         <w:rPr>
@@ -1029,13 +885,7 @@
                               <w:rPr>
                                 <w:lang w:val="en-MY"/>
                               </w:rPr>
-                              <w:t>5</w:t>
-                            </w:r>
-                            <w:r>
-                              <w:rPr>
-                                <w:lang w:val="en-MY"/>
-                              </w:rPr>
-                              <w:t>.1 (</w:t>
+                              <w:t>5.1 (</w:t>
                             </w:r>
                             <w:r>
                               <w:rPr>
@@ -1083,13 +933,7 @@
                         <w:rPr>
                           <w:lang w:val="en-MY"/>
                         </w:rPr>
-                        <w:t>5</w:t>
-                      </w:r>
-                      <w:r>
-                        <w:rPr>
-                          <w:lang w:val="en-MY"/>
-                        </w:rPr>
-                        <w:t>.1 (</w:t>
+                        <w:t>5.1 (</w:t>
                       </w:r>
                       <w:r>
                         <w:rPr>
@@ -1281,19 +1125,21 @@
                               <w:rPr>
                                 <w:lang w:val="en-MY"/>
                               </w:rPr>
-                              <w:t>4.1 (</w:t>
-                            </w:r>
-                            <w:r>
-                              <w:rPr>
-                                <w:lang w:val="en-MY"/>
-                              </w:rPr>
-                              <w:t>6</w:t>
-                            </w:r>
-                            <w:r>
-                              <w:rPr>
-                                <w:lang w:val="en-MY"/>
-                              </w:rPr>
-                              <w:t xml:space="preserve"> Key)</w:t>
+                              <w:t>4.</w:t>
+                            </w:r>
+                            <w:r>
+                              <w:rPr>
+                                <w:lang w:val="en-MY"/>
+                              </w:rPr>
+                              <w:t>3</w:t>
+                            </w:r>
+                            <w:bookmarkStart w:id="0" w:name="_GoBack"/>
+                            <w:bookmarkEnd w:id="0"/>
+                            <w:r>
+                              <w:rPr>
+                                <w:lang w:val="en-MY"/>
+                              </w:rPr>
+                              <w:t xml:space="preserve"> (6 Key)</w:t>
                             </w:r>
                           </w:p>
                         </w:txbxContent>
@@ -1329,19 +1175,21 @@
                         <w:rPr>
                           <w:lang w:val="en-MY"/>
                         </w:rPr>
-                        <w:t>4.1 (</w:t>
-                      </w:r>
-                      <w:r>
-                        <w:rPr>
-                          <w:lang w:val="en-MY"/>
-                        </w:rPr>
-                        <w:t>6</w:t>
-                      </w:r>
-                      <w:r>
-                        <w:rPr>
-                          <w:lang w:val="en-MY"/>
-                        </w:rPr>
-                        <w:t xml:space="preserve"> Key)</w:t>
+                        <w:t>4.</w:t>
+                      </w:r>
+                      <w:r>
+                        <w:rPr>
+                          <w:lang w:val="en-MY"/>
+                        </w:rPr>
+                        <w:t>3</w:t>
+                      </w:r>
+                      <w:bookmarkStart w:id="1" w:name="_GoBack"/>
+                      <w:bookmarkEnd w:id="1"/>
+                      <w:r>
+                        <w:rPr>
+                          <w:lang w:val="en-MY"/>
+                        </w:rPr>
+                        <w:t xml:space="preserve"> (6 Key)</w:t>
                       </w:r>
                     </w:p>
                   </w:txbxContent>
@@ -1413,19 +1261,7 @@
                               <w:rPr>
                                 <w:lang w:val="en-MY"/>
                               </w:rPr>
-                              <w:t>4.1 (</w:t>
-                            </w:r>
-                            <w:r>
-                              <w:rPr>
-                                <w:lang w:val="en-MY"/>
-                              </w:rPr>
-                              <w:t>4</w:t>
-                            </w:r>
-                            <w:r>
-                              <w:rPr>
-                                <w:lang w:val="en-MY"/>
-                              </w:rPr>
-                              <w:t xml:space="preserve"> Key)</w:t>
+                              <w:t>4.1 (4 Key)</w:t>
                             </w:r>
                           </w:p>
                         </w:txbxContent>
@@ -1461,19 +1297,7 @@
                         <w:rPr>
                           <w:lang w:val="en-MY"/>
                         </w:rPr>
-                        <w:t>4.1 (</w:t>
-                      </w:r>
-                      <w:r>
-                        <w:rPr>
-                          <w:lang w:val="en-MY"/>
-                        </w:rPr>
-                        <w:t>4</w:t>
-                      </w:r>
-                      <w:r>
-                        <w:rPr>
-                          <w:lang w:val="en-MY"/>
-                        </w:rPr>
-                        <w:t xml:space="preserve"> Key)</w:t>
+                        <w:t>4.1 (4 Key)</w:t>
                       </w:r>
                     </w:p>
                   </w:txbxContent>
@@ -2949,8 +2773,6 @@
       <w:r>
         <w:t>5</w:t>
       </w:r>
-      <w:bookmarkStart w:id="0" w:name="_GoBack"/>
-      <w:bookmarkEnd w:id="0"/>
       <w:r>
         <w:t xml:space="preserve"> rows</w:t>
       </w:r>

</xml_diff>